<commit_message>
:memo: add literature review musical theory
Signed-off-by: Arthur Lubambo <arthur.lubambo@inclusio.io>
</commit_message>
<xml_diff>
--- a/thesis/document.docx
+++ b/thesis/document.docx
@@ -17,25 +17,7 @@
           <w:sz w:val="32"/>
           <w:szCs w:val="32"/>
         </w:rPr>
-        <w:t xml:space="preserve">Evaluating the Potential of Similarity Estimation Using </w:t>
-      </w:r>
-      <w:proofErr w:type="spellStart"/>
-      <w:r>
-        <w:rPr>
-          <w:rFonts w:ascii="Arial" w:hAnsi="Arial" w:cs="Arial"/>
-          <w:sz w:val="32"/>
-          <w:szCs w:val="32"/>
-        </w:rPr>
-        <w:t>Hyperloglog</w:t>
-      </w:r>
-      <w:proofErr w:type="spellEnd"/>
-      <w:r>
-        <w:rPr>
-          <w:rFonts w:ascii="Arial" w:hAnsi="Arial" w:cs="Arial"/>
-          <w:sz w:val="32"/>
-          <w:szCs w:val="32"/>
-        </w:rPr>
-        <w:t xml:space="preserve"> for Query by Humming Problem</w:t>
+        <w:t>Evaluating the Potential of Similarity Estimation Using Hyperloglog for Query by Humming Problem</w:t>
       </w:r>
     </w:p>
     <w:p>
@@ -557,7 +539,19 @@
         <w:rPr>
           <w:lang w:val="en-GB"/>
         </w:rPr>
-        <w:t>for example, SUDUDDSUD) for representing the pitch movements of hummed melodies. This encoding was associated with an algorithm for string matching that tolerates mismatches to develop the core of an engine that retrieves a melody MIDI stored in the database that matches best with the humming. </w:t>
+        <w:t>for example, SUDUDDSUD</w:t>
+      </w:r>
+      <w:r>
+        <w:rPr>
+          <w:lang w:val="en-GB"/>
+        </w:rPr>
+        <w:t>UD</w:t>
+      </w:r>
+      <w:r>
+        <w:rPr>
+          <w:lang w:val="en-GB"/>
+        </w:rPr>
+        <w:t>) for representing the pitch movements of hummed melodies. This encoding was associated with an algorithm for string matching that tolerates mismatches to develop the core of an engine that retrieves a melody MIDI stored in the database that matches best with the humming. </w:t>
       </w:r>
     </w:p>
     <w:p>
@@ -675,27 +669,13 @@
         <w:t xml:space="preserve">The cardinality is the measurement of the size of a set, in other words, </w:t>
       </w:r>
       <w:r>
-        <w:rPr>
-          <w:rFonts w:ascii="Helvetica" w:hAnsi="Helvetica" w:cs="Helvetica"/>
-          <w:color w:val="0C0C0C"/>
-          <w:sz w:val="32"/>
-          <w:szCs w:val="32"/>
-          <w:lang w:val="en-GB"/>
-        </w:rPr>
-        <w:t xml:space="preserve">it refers to the number of distinct elements in a set or a population. </w:t>
-      </w:r>
-      <w:r>
-        <w:rPr>
-          <w:lang w:val="en-GB"/>
-        </w:rPr>
-        <w:t xml:space="preserve">The computation of cardinality is relevant in multiple domains. Depending on the context it might be impractical to calculate the exact solution, due to the size of the dataset, or the nature of the distributed data across multiple nodes. Under this scenario, it was developed solutions that give up an exact result for controlled approximated estimation, using probabilistic data structures getting significant efficiency gains in memory and time complexity to execute the estimation. The literature review covers in more detail the different algorithms for cardinality estimation. It was chosen the Hyperloglog++ as an algorithm in this project due to its superior accuracy, efficiency, and versatility. Its advanced techniques and optimizations make it a preferred choice for many applications </w:t>
-      </w:r>
-      <w:r>
-        <w:rPr>
-          <w:lang w:val="en-GB"/>
-        </w:rPr>
-        <w:lastRenderedPageBreak/>
-        <w:t>requiring fast and accurate estimation of set cardinalities, particularly in the context of large-scale datasets and memory-constrained environments. </w:t>
+        <w:t>it refers to the number of distinct elements in a set or a population. The computation of cardinality is relevant in multiple domains. Depending on the context it might be impractical to calculate the exact solution, due to the size of the dataset, or the nature of the distributed data across multiple nodes. Under this scenario, it was developed solutions that give up an exact result for controlled approximated estimation, using probabilistic data structures getting significant efficiency gains in memory and time complexity to execute the estimation. The literature review covers in more detail the different algorithms for cardinality estimation. It was chosen the Hyperloglog++ as an algorithm in this project due to its superior accuracy, efficiency, and versatility. Its advanced techniques and optimizations make it a preferred choice for many applications</w:t>
+      </w:r>
+      <w:r>
+        <w:rPr>
+          <w:lang w:val="en-GB"/>
+        </w:rPr>
+        <w:t xml:space="preserve"> requiring fast and accurate estimation of set cardinalities, particularly in the context of large-scale datasets and memory-constrained environments. </w:t>
       </w:r>
     </w:p>
     <w:p>
@@ -714,6 +694,7 @@
         <w:rPr>
           <w:lang w:val="en-GB"/>
         </w:rPr>
+        <w:lastRenderedPageBreak/>
         <w:t>Research Objectives</w:t>
       </w:r>
     </w:p>
@@ -1111,70 +1092,67 @@
         <w:t xml:space="preserve">Later, other approaches were introduced to this problem such as dynamic time warping (DTW) a technique used in Times Series, but it could be modelled specifically for the audio processing context. For example (Fu et al., 2007) used the pitch level over time to model it as a times series using the dynamic programming technique DTW to calculate the matching level. Even with the optimizations, it has a quadratic cost to calculate the match between two series where n is the length of the series. </w:t>
       </w:r>
     </w:p>
+    <w:p>
+      <w:r>
+        <w:t xml:space="preserve">(Tripathy et al., 2009) they followed a very similar approach to the original (Asif </w:t>
+      </w:r>
+      <w:proofErr w:type="spellStart"/>
+      <w:r>
+        <w:t>Ghias</w:t>
+      </w:r>
+      <w:proofErr w:type="spellEnd"/>
+      <w:r>
+        <w:t xml:space="preserve"> et al., 1995) it created a layer for Wav to MIDI from the query and then used an algorithm for string matching, but they used a different method using dynamic programming to calculate the edition distance between strings. </w:t>
+      </w:r>
+    </w:p>
+    <w:p>
+      <w:r>
+        <w:t>In general, all the methods try different approaches to deal with the mismatching between what the song is, with the humming sung by a human. It can be observed that it is not only a</w:t>
+      </w:r>
+      <w:r>
+        <w:t xml:space="preserve"> </w:t>
+      </w:r>
+      <w:r>
+        <w:t>time alignment between the query and the song. It is also a pitch alignment problem as was highlighted by (</w:t>
+      </w:r>
+      <w:proofErr w:type="spellStart"/>
+      <w:r>
+        <w:t>Stasiak</w:t>
+      </w:r>
+      <w:proofErr w:type="spellEnd"/>
+      <w:r>
+        <w:t xml:space="preserve">, 2012), who proposed a method inspired by auto-adaptive human behaviour for ignoring errors in sung melodies. </w:t>
+      </w:r>
+    </w:p>
     <w:p/>
     <w:p>
       <w:r>
-        <w:t xml:space="preserve">(Tripathy et al., 2009) they followed a very similar approach to the original (Asif </w:t>
+        <w:t>All the algorithms were focused on the accuracy of the method so far, but there is another fundamental aspect to enable the implementation of it in practical applications, scalability. It is a natural question, to understand how to apply it in a large database. (Guo et al., 2013) Introduced the application of Locality Sensitive Hashing (LSH), a technique that creates an index based on hashes operations considering the similarity between the content. They had applied this method developing other layers to tackle the problem of key transposing, it is when the music and the query are not in the same tone. So it was more scalable and improved the performance with better mean reciprocal rank (MRR).</w:t>
+      </w:r>
+    </w:p>
+    <w:p>
+      <w:r>
+        <w:t>(</w:t>
       </w:r>
       <w:proofErr w:type="spellStart"/>
       <w:r>
-        <w:t>Ghias</w:t>
+        <w:t>Alexios</w:t>
       </w:r>
       <w:proofErr w:type="spellEnd"/>
       <w:r>
-        <w:t xml:space="preserve"> et al., 1995) it created a layer for Wav to MIDI from the query and then used an algorithm for string matching, but they used a different method using dynamic programming to calculate the edition distance between strings. </w:t>
-      </w:r>
-    </w:p>
-    <w:p/>
-    <w:p>
-      <w:r>
-        <w:t>In general, all the methods try different approaches to deal with the mismatching between what the song is, with the humming sung by a human. It can be observed that it is not only a</w:t>
-      </w:r>
-    </w:p>
-    <w:p>
-      <w:r>
-        <w:t>time alignment between the query and the song. It is also a pitch alignment problem as was highlighted by (</w:t>
+        <w:t xml:space="preserve"> </w:t>
       </w:r>
       <w:proofErr w:type="spellStart"/>
       <w:r>
-        <w:t>Stasiak</w:t>
+        <w:t>Kotsifakos</w:t>
       </w:r>
       <w:proofErr w:type="spellEnd"/>
       <w:r>
-        <w:t xml:space="preserve">, 2012), who proposed a method inspired by auto-adaptive human behaviour for ignoring errors in sung melodies. </w:t>
-      </w:r>
-    </w:p>
-    <w:p/>
-    <w:p>
-      <w:r>
-        <w:t>All the algorithms were focused on the accuracy of the method so far, but there is another fundamental aspect to enable the implementation of it in practical applications, scalability. It is a natural question, to understand how to apply it in a large database. (Guo et al., 2013) Introduced the application of Locality Sensitive Hashing (LSH), a technique that creates an index based on hashes operations considering the similarity between the content. They had applied this method developing other layers to tackle the problem of key transposing, it is when the music and the query are not in the same tone. So it was more scalable and improved the performance with better mean reciprocal rank (MRR).</w:t>
-      </w:r>
-    </w:p>
-    <w:p/>
-    <w:p>
-      <w:r>
-        <w:t>(</w:t>
-      </w:r>
-      <w:proofErr w:type="spellStart"/>
-      <w:r>
-        <w:t>Alexios</w:t>
-      </w:r>
-      <w:proofErr w:type="spellEnd"/>
-      <w:r>
-        <w:t xml:space="preserve"> </w:t>
-      </w:r>
-      <w:proofErr w:type="spellStart"/>
-      <w:r>
-        <w:t>Kotsifakos</w:t>
-      </w:r>
-      <w:proofErr w:type="spellEnd"/>
-      <w:r>
         <w:t xml:space="preserve"> et al., 2011) proposed a subsequence matching framework capable of dealing with gaps either in the query or the target song, performing better than the other Dynamic Programming methods, and maintaining the same time complexity.</w:t>
       </w:r>
     </w:p>
     <w:p>
       <w:r>
-        <w:lastRenderedPageBreak/>
         <w:br/>
         <w:t xml:space="preserve">Considering the diversity of queries, (Wang and </w:t>
       </w:r>
@@ -1184,178 +1162,135 @@
       </w:r>
       <w:proofErr w:type="spellEnd"/>
       <w:r>
-        <w:t>-Shing Roger Jang, 2015) started to extract other type information from the queries that were not being used before, the lyrics. It is quite common besides humming the people to sing part of the song, or even whistle. So this study explored how the usage of lyrics in addition to the melody might impact the performance of QBH. They have combined speech recognition techniques to extract the lyrics of the humming combining it with the melody distance, reducing the error rates significantly. For obvious reasons, it would just impact music and queries with lyrics. The other challenge of this method is the language context, to make it generalizable it is necessary to have multiple languages trained, and lyrics structured for all the songs. So it implies extra effort in its implementation.</w:t>
-      </w:r>
-    </w:p>
-    <w:p/>
-    <w:p>
-      <w:r>
-        <w:t xml:space="preserve">A common problem with the songs is the complex extraction of the melody in an automated way. The original studies were based on existing MIDI databases with the songs already in the symbolic format. Producing it algorithmically through raw audio format is more complex, the song usually the song has multiple instruments, with harmony and a combination of more than one melody at the same time. With this challenge in mind, (Alfaro-Paredes, Alfaro-Carrasco and Ugarte, 2021) used a voice separation to improve the melody extraction from the songs, it demonstrated better results for the encoded melody for the song, consequently improving the matching algorithms. </w:t>
-      </w:r>
-    </w:p>
-    <w:p/>
-    <w:p>
-      <w:pPr>
-        <w:rPr>
-          <w:rFonts w:ascii="Roboto" w:eastAsia="Roboto" w:hAnsi="Roboto" w:cs="Roboto"/>
-          <w:color w:val="343541"/>
-          <w:sz w:val="24"/>
-          <w:szCs w:val="24"/>
-        </w:rPr>
-      </w:pPr>
-      <w:r>
-        <w:rPr>
-          <w:rFonts w:ascii="Roboto" w:eastAsia="Roboto" w:hAnsi="Roboto" w:cs="Roboto"/>
-          <w:color w:val="343541"/>
-          <w:sz w:val="24"/>
-          <w:szCs w:val="24"/>
-        </w:rPr>
+        <w:t xml:space="preserve">-Shing Roger Jang, 2015) started to extract other type information from the queries that were not being used before, the lyrics. It is quite common besides humming the people to sing part of the song, or even whistle. So this study explored how the usage of lyrics in addition to the melody might impact the performance of QBH. They have </w:t>
+      </w:r>
+      <w:r>
+        <w:lastRenderedPageBreak/>
+        <w:t>combined speech recognition techniques to extract the lyrics of the humming combining it with the melody distance, reducing the error rates significantly. For obvious reasons, it would just impact music and queries with lyrics. The other challenge of this method is the language context, to make it generalizable it is necessary to have multiple languages trained, and lyrics structured for all the songs. So it implies extra effort in its implementation.</w:t>
+      </w:r>
+    </w:p>
+    <w:p>
+      <w:r>
+        <w:t>A common problem with the songs is the complex extraction of the melody in an automated way. The original studies were based on existing MIDI databases with the songs already in the symbolic format</w:t>
+      </w:r>
+      <w:r>
+        <w:t>, annotated by humans</w:t>
+      </w:r>
+      <w:r>
+        <w:t xml:space="preserve">. Producing it algorithmically through raw audio format is more complex, the song usually the song has multiple instruments, with harmony and a combination of more than one melody at the same time. With this challenge in mind, (Alfaro-Paredes, Alfaro-Carrasco and Ugarte, 2021) used a voice separation to improve the melody extraction from the songs, it demonstrated better results for the encoded melody for the song, consequently improving the matching algorithms. </w:t>
+      </w:r>
+    </w:p>
+    <w:p>
+      <w:r>
         <w:t>Most of the studies were trying to use improvements in the string match algorithm to consequently have better results with the QBH, but (</w:t>
       </w:r>
       <w:proofErr w:type="spellStart"/>
       <w:r>
-        <w:rPr>
-          <w:rFonts w:ascii="Roboto" w:eastAsia="Roboto" w:hAnsi="Roboto" w:cs="Roboto"/>
-          <w:color w:val="343541"/>
-          <w:sz w:val="24"/>
-          <w:szCs w:val="24"/>
-        </w:rPr>
         <w:t>Velankar</w:t>
       </w:r>
       <w:proofErr w:type="spellEnd"/>
       <w:r>
-        <w:rPr>
-          <w:rFonts w:ascii="Roboto" w:eastAsia="Roboto" w:hAnsi="Roboto" w:cs="Roboto"/>
-          <w:color w:val="343541"/>
-          <w:sz w:val="24"/>
-          <w:szCs w:val="24"/>
-        </w:rPr>
         <w:t xml:space="preserve"> and Parag, 2018) changed the paradigm, introducing the matching using n-grams and inverted index. </w:t>
       </w:r>
     </w:p>
     <w:p>
-      <w:pPr>
-        <w:rPr>
-          <w:rFonts w:ascii="Roboto" w:eastAsia="Roboto" w:hAnsi="Roboto" w:cs="Roboto"/>
-          <w:color w:val="343541"/>
-          <w:sz w:val="24"/>
-          <w:szCs w:val="24"/>
-        </w:rPr>
-      </w:pPr>
-      <w:r>
-        <w:rPr>
-          <w:rFonts w:ascii="Roboto" w:eastAsia="Roboto" w:hAnsi="Roboto" w:cs="Roboto"/>
-          <w:color w:val="343541"/>
-          <w:sz w:val="24"/>
-          <w:szCs w:val="24"/>
-        </w:rPr>
-        <w:t>They combined it with the Mean Normalized Frequency (MNF) Algorithm and developed a method called “</w:t>
-      </w:r>
-      <w:r>
-        <w:t>Unified Algorithm for Melodic Music Similarity</w:t>
-      </w:r>
-      <w:r>
-        <w:rPr>
-          <w:rFonts w:ascii="Roboto" w:eastAsia="Roboto" w:hAnsi="Roboto" w:cs="Roboto"/>
-          <w:color w:val="343541"/>
-          <w:sz w:val="24"/>
-          <w:szCs w:val="24"/>
-        </w:rPr>
-        <w:t xml:space="preserve">”. The big advantage of this method is that it tackles the information retrieval reducing the search space for the songs where the n-Grams matches.  So, the pre-computed indexes help the reduction of the query time. The N-Gram contains each segment of intervals for the song, so even with imperfections on pieces of the query encoding is unlikely to compromise the result. </w:t>
-      </w:r>
-    </w:p>
-    <w:p>
-      <w:pPr>
-        <w:rPr>
-          <w:rFonts w:ascii="Roboto" w:eastAsia="Roboto" w:hAnsi="Roboto" w:cs="Roboto"/>
-          <w:color w:val="343541"/>
-          <w:sz w:val="24"/>
-          <w:szCs w:val="24"/>
-        </w:rPr>
-      </w:pPr>
-    </w:p>
-    <w:p>
-      <w:pPr>
-        <w:rPr>
-          <w:rFonts w:ascii="Roboto" w:eastAsia="Roboto" w:hAnsi="Roboto" w:cs="Roboto"/>
-          <w:color w:val="343541"/>
-          <w:sz w:val="24"/>
-          <w:szCs w:val="24"/>
-        </w:rPr>
-      </w:pPr>
-      <w:r>
-        <w:rPr>
-          <w:rFonts w:ascii="Roboto" w:eastAsia="Roboto" w:hAnsi="Roboto" w:cs="Roboto"/>
-          <w:color w:val="343541"/>
-          <w:sz w:val="24"/>
-          <w:szCs w:val="24"/>
-        </w:rPr>
+      <w:r>
+        <w:t xml:space="preserve">They combined it with the Mean Normalized Frequency (MNF) Algorithm and developed a method called “Unified Algorithm for Melodic Music Similarity”. The big advantage of this method is that it tackles the information retrieval reducing the search space for the songs where the n-Grams matches.  So, the pre-computed indexes help the reduction of the query time. The N-Gram contains each segment of intervals for the song, so even with imperfections on pieces of the query encoding is unlikely to compromise the </w:t>
+      </w:r>
+      <w:r>
+        <w:t xml:space="preserve">whole </w:t>
+      </w:r>
+      <w:r>
+        <w:t xml:space="preserve">result. </w:t>
+      </w:r>
+    </w:p>
+    <w:p>
+      <w:r>
         <w:t>As a counterpoint to (</w:t>
       </w:r>
       <w:proofErr w:type="spellStart"/>
       <w:r>
-        <w:rPr>
-          <w:rFonts w:ascii="Roboto" w:eastAsia="Roboto" w:hAnsi="Roboto" w:cs="Roboto"/>
-          <w:color w:val="343541"/>
-          <w:sz w:val="24"/>
-          <w:szCs w:val="24"/>
-        </w:rPr>
         <w:t>Velankar</w:t>
       </w:r>
       <w:proofErr w:type="spellEnd"/>
       <w:r>
-        <w:rPr>
-          <w:rFonts w:ascii="Roboto" w:eastAsia="Roboto" w:hAnsi="Roboto" w:cs="Roboto"/>
-          <w:color w:val="343541"/>
-          <w:sz w:val="24"/>
-          <w:szCs w:val="24"/>
-        </w:rPr>
         <w:t xml:space="preserve"> and Parag, 2018) the work from (</w:t>
       </w:r>
       <w:proofErr w:type="spellStart"/>
       <w:r>
-        <w:rPr>
-          <w:rFonts w:ascii="Roboto" w:eastAsia="Roboto" w:hAnsi="Roboto" w:cs="Roboto"/>
-          <w:color w:val="343541"/>
-          <w:sz w:val="24"/>
-          <w:szCs w:val="24"/>
-        </w:rPr>
         <w:t>Ulfi</w:t>
       </w:r>
       <w:proofErr w:type="spellEnd"/>
       <w:r>
-        <w:rPr>
-          <w:rFonts w:ascii="Roboto" w:eastAsia="Roboto" w:hAnsi="Roboto" w:cs="Roboto"/>
-          <w:color w:val="343541"/>
-          <w:sz w:val="24"/>
-          <w:szCs w:val="24"/>
-        </w:rPr>
         <w:t xml:space="preserve"> and Mandala, 2022) highlighted that the “Unified Algorithm” has issues with performance and works slow for big datasets. They also implement the algorithm “Query by Humming System using Frequency-Temporal Attention Network” but apply enhancements to the Partial Matching of queries on it. In the end, it concludes the method has problems with scaling for big datasets. It might indicate a gap to be explored by applying adjustments in the algorithms for scalability efficiency.</w:t>
       </w:r>
     </w:p>
     <w:p>
       <w:r>
-        <w:rPr>
-          <w:rFonts w:ascii="Roboto" w:eastAsia="Roboto" w:hAnsi="Roboto" w:cs="Roboto"/>
-          <w:color w:val="343541"/>
-          <w:sz w:val="24"/>
-          <w:szCs w:val="24"/>
-        </w:rPr>
         <w:br/>
-        <w:t xml:space="preserve">In General, all of the algorithms are based on two areas:  melody extraction from the song and query; and melody matching. All of them had a different approach to encode the melody, to extract it, or to match it. Some of the methods also tackled the search problem, creating an index to retrieve the relevant candidates more </w:t>
-      </w:r>
-      <w:r>
-        <w:rPr>
-          <w:rFonts w:ascii="Roboto" w:eastAsia="Roboto" w:hAnsi="Roboto" w:cs="Roboto"/>
-          <w:color w:val="343541"/>
-          <w:sz w:val="24"/>
-          <w:szCs w:val="24"/>
-        </w:rPr>
-        <w:lastRenderedPageBreak/>
-        <w:t xml:space="preserve">efficiently. The encoding format of the melody varied between two categories: Discrete Sequence, or Continuous Sequence. Some other researchers explored multi-media format, using lyrics in addition to the typical format.  </w:t>
-      </w:r>
-    </w:p>
-    <w:p/>
+        <w:t>In General</w:t>
+      </w:r>
+      <w:r>
+        <w:t xml:space="preserve"> It is possible to be seen this problem can be tackled in different layers: some researchers focused in the encoding and matching algorithm from the query and used symbolic MIDI database, while others managed to encapsulate as well the songs manipulation to extract</w:t>
+      </w:r>
+      <w:r>
+        <w:t xml:space="preserve"> the melodies from the raw signal format. It is a harder problem to cover both layers.</w:t>
+      </w:r>
+      <w:r>
+        <w:t xml:space="preserve"> </w:t>
+      </w:r>
+      <w:r>
+        <w:t xml:space="preserve">It </w:t>
+      </w:r>
+      <w:r>
+        <w:t xml:space="preserve">is possible to classify the types of musical encoding used to calculate the similarity in two classes </w:t>
+      </w:r>
+      <w:r>
+        <w:t>‘Discrete’ and ‘Continuous’</w:t>
+      </w:r>
+      <w:r>
+        <w:t>. The Discrete encapsulate the original  Up Down Same, or Rounded Pitch equivalents, where the signal is converted into sequence of characters. While the Continuous is the sequence of continuous numbers such as wave, frequencies, spectrogram, c</w:t>
+      </w:r>
+      <w:r>
+        <w:t>hromagram</w:t>
+      </w:r>
+      <w:r>
+        <w:t xml:space="preserve">, raw pitch. </w:t>
+      </w:r>
+      <w:r>
+        <w:t>There are also researchers that combined the traditional format</w:t>
+      </w:r>
+      <w:r>
+        <w:t>s</w:t>
+      </w:r>
+      <w:r>
+        <w:t xml:space="preserve"> with textual data such as lyrics, and textual </w:t>
+      </w:r>
+      <w:r>
+        <w:t>transcription</w:t>
+      </w:r>
+      <w:r>
+        <w:t xml:space="preserve"> of the queries </w:t>
+      </w:r>
+      <w:r>
+        <w:t>to enrich the query song matching.</w:t>
+      </w:r>
+      <w:r>
+        <w:t xml:space="preserve"> </w:t>
+      </w:r>
+      <w:r>
+        <w:t xml:space="preserve">In addition of these layers, </w:t>
+      </w:r>
+      <w:r>
+        <w:t xml:space="preserve">an important aspect is the </w:t>
+      </w:r>
+      <w:r>
+        <w:t>scalability of the methods with bigger databases</w:t>
+      </w:r>
+      <w:r>
+        <w:t>, as it can be seen in this literature review it was covered by a few of the researchers but it still requires further investigation.</w:t>
+      </w:r>
+    </w:p>
     <w:p>
       <w:pPr>
         <w:pStyle w:val="Heading3"/>
@@ -1368,12 +1303,55 @@
     </w:p>
     <w:p>
       <w:r>
-        <w:t>The melody extraction or Transcription is the name of a task that transforms the musical audio signal in a temporal pitch notation with the sequence of notes. As mentioned before, it is an essential step for the QBH algorithms.</w:t>
-      </w:r>
-    </w:p>
-    <w:p>
-      <w:r>
-        <w:br/>
+        <w:t xml:space="preserve">The melody extraction or Transcription is the name of a task that transforms the musical audio signal in a temporal pitch notation with the sequence of notes. </w:t>
+      </w:r>
+      <w:r>
+        <w:t xml:space="preserve">The Melody extraction on its own is already </w:t>
+      </w:r>
+      <w:r>
+        <w:lastRenderedPageBreak/>
+        <w:t>a sophisticated problem to be covered, when combined to query by humming</w:t>
+      </w:r>
+      <w:r>
+        <w:t xml:space="preserve"> </w:t>
+      </w:r>
+      <w:r>
+        <w:t>it is an essential step for the QBH algorithms</w:t>
+      </w:r>
+      <w:r>
+        <w:t xml:space="preserve"> that deals with the raw format songs databases</w:t>
+      </w:r>
+      <w:r>
+        <w:t>.</w:t>
+      </w:r>
+    </w:p>
+    <w:p>
+      <w:r>
+        <w:t xml:space="preserve">Traditionally, the methods used for these tasks are algorithmically based such as </w:t>
+      </w:r>
+      <w:r>
+        <w:t xml:space="preserve">(de </w:t>
+      </w:r>
+      <w:proofErr w:type="spellStart"/>
+      <w:r>
+        <w:t>Cheveigné</w:t>
+      </w:r>
+      <w:proofErr w:type="spellEnd"/>
+      <w:r>
+        <w:t xml:space="preserve"> and Kawahara, 2002)</w:t>
+      </w:r>
+      <w:r>
+        <w:t xml:space="preserve"> used to </w:t>
+      </w:r>
+      <w:r>
+        <w:t>fundamental frequency (F0)</w:t>
+      </w:r>
+      <w:r>
+        <w:t xml:space="preserve"> transcription. This approach might be good enough to get the transcription of a single instrument or singer recording, but when there are records with mixed sources making harmony, or multiple melodical lines, it gets more complicated to be covered with this approach.  </w:t>
+      </w:r>
+    </w:p>
+    <w:p>
+      <w:r>
         <w:t xml:space="preserve">The most recent application of Machine Learning techniques on it shifts the usage from fully algorithmic solutions to data-driven models. For instance, (Yu et al., 2021) used a method inspired by the human perception of frequency, time and intensity for audio, applying Convolutional Neural Networks to extract the melody. Or (Donahue, </w:t>
       </w:r>
       <w:proofErr w:type="spellStart"/>
@@ -1404,15 +1382,598 @@
       <w:r>
         <w:t xml:space="preserve">The advantage under-explored from Source Separation for QBH is the ability to encode more than one simultaneous melody. It might improve the multi-vocal, </w:t>
       </w:r>
-      <w:proofErr w:type="spellStart"/>
-      <w:r>
-        <w:t>contrapoint</w:t>
-      </w:r>
-      <w:proofErr w:type="spellEnd"/>
-      <w:r>
-        <w:t xml:space="preserve"> songs. allowing the matching with the query to be on any of the melodic lines.</w:t>
-      </w:r>
-    </w:p>
+      <w:r>
+        <w:t>c</w:t>
+      </w:r>
+      <w:r>
+        <w:t>ounterpoint</w:t>
+      </w:r>
+      <w:r>
+        <w:t xml:space="preserve"> </w:t>
+      </w:r>
+      <w:r>
+        <w:t>songs allowing the matching with the query to be on any of the melodic lines.</w:t>
+      </w:r>
+    </w:p>
+    <w:p>
+      <w:pPr>
+        <w:pStyle w:val="Heading2"/>
+      </w:pPr>
+    </w:p>
+    <w:p>
+      <w:pPr>
+        <w:pStyle w:val="Heading2"/>
+      </w:pPr>
+      <w:r>
+        <w:t>Music Theory</w:t>
+      </w:r>
+    </w:p>
+    <w:p>
+      <w:r>
+        <w:t xml:space="preserve">Music theory is the academic discipline that explores the principles </w:t>
+      </w:r>
+      <w:r>
+        <w:t>behind</w:t>
+      </w:r>
+      <w:r>
+        <w:t xml:space="preserve"> the composition, harmony, rhythm, and structure of music. It provides a framework for </w:t>
+      </w:r>
+      <w:r>
+        <w:t>analysing</w:t>
+      </w:r>
+      <w:r>
+        <w:t xml:space="preserve"> and understanding the intricate relationships between musical elements, aiding both composers and performers in their artistic</w:t>
+      </w:r>
+      <w:r>
+        <w:t xml:space="preserve"> development</w:t>
+      </w:r>
+      <w:r>
+        <w:t>.</w:t>
+      </w:r>
+      <w:r>
+        <w:t xml:space="preserve"> It is not a rigid set of rules to be followed</w:t>
+      </w:r>
+      <w:r>
+        <w:t xml:space="preserve"> instead, it is a dynamic framework that fosters creativity and facilitates deeper comprehension </w:t>
+      </w:r>
+      <w:r>
+        <w:t xml:space="preserve">and communication </w:t>
+      </w:r>
+      <w:r>
+        <w:t>of musical expression.</w:t>
+      </w:r>
+      <w:r>
+        <w:t xml:space="preserve"> </w:t>
+      </w:r>
+    </w:p>
+    <w:p>
+      <w:pPr>
+        <w:pStyle w:val="Heading3"/>
+      </w:pPr>
+      <w:r>
+        <w:t>Rhythm</w:t>
+      </w:r>
+    </w:p>
+    <w:p>
+      <w:r>
+        <w:t xml:space="preserve">According to </w:t>
+      </w:r>
+      <w:r>
+        <w:t>(Schmidt-Jones, 2013)</w:t>
+      </w:r>
+      <w:r>
+        <w:t xml:space="preserve"> </w:t>
+      </w:r>
+      <w:r>
+        <w:t xml:space="preserve">rhythm </w:t>
+      </w:r>
+      <w:r>
+        <w:t>is</w:t>
+      </w:r>
+      <w:r>
+        <w:t xml:space="preserve"> a foundational element of music, emphasizing its role in temporal organization and providing structure to musical compositions. Alongside melody, harmony, timbre, and texture, rhythm forms the cornerstone of musical expression, with its placement of sounds over time being essential for music's unfolding and coherence. While melody and harmony often dominate discussions in music theory,</w:t>
+      </w:r>
+      <w:r>
+        <w:t xml:space="preserve"> </w:t>
+      </w:r>
+      <w:r>
+        <w:t>(Schmidt-Jones, 2013)</w:t>
+      </w:r>
+      <w:r>
+        <w:t xml:space="preserve"> </w:t>
+      </w:r>
+      <w:r>
+        <w:t xml:space="preserve">suggests that rhythm is equally indispensable, if not more so, given its intrinsic relationship with time. The hierarchical organization of rhythm, including concepts such as beat, meter, duration, and time signature, elucidates how rhythm is structured and perceived, offering frameworks for analysis and composition. </w:t>
+      </w:r>
+    </w:p>
+    <w:p>
+      <w:pPr>
+        <w:pStyle w:val="Heading3"/>
+      </w:pPr>
+      <w:r>
+        <w:lastRenderedPageBreak/>
+        <w:t>Timbre</w:t>
+      </w:r>
+    </w:p>
+    <w:p>
+      <w:pPr>
+        <w:rPr>
+          <w:shd w:val="clear" w:color="auto" w:fill="FFFFFF"/>
+        </w:rPr>
+      </w:pPr>
+      <w:r>
+        <w:t xml:space="preserve">(Schmidt-Jones, 2013) </w:t>
+      </w:r>
+      <w:r>
+        <w:rPr>
+          <w:shd w:val="clear" w:color="auto" w:fill="FFFFFF"/>
+        </w:rPr>
+        <w:t xml:space="preserve"> elucidates the concept of timbre, also known as </w:t>
+      </w:r>
+      <w:r>
+        <w:rPr>
+          <w:shd w:val="clear" w:color="auto" w:fill="FFFFFF"/>
+        </w:rPr>
+        <w:t>colour</w:t>
+      </w:r>
+      <w:r>
+        <w:rPr>
+          <w:shd w:val="clear" w:color="auto" w:fill="FFFFFF"/>
+        </w:rPr>
+        <w:t xml:space="preserve"> in music, as a fundamental element distinct from pitch, dynamics, and duration. Timbre encompasses the unique qualities of a musical sound that differentiate it from others, even when sharing identical pitch, duration, and volume. This distinction </w:t>
+      </w:r>
+      <w:r>
+        <w:rPr>
+          <w:shd w:val="clear" w:color="auto" w:fill="FFFFFF"/>
+        </w:rPr>
+        <w:t>come</w:t>
+      </w:r>
+      <w:r>
+        <w:rPr>
+          <w:shd w:val="clear" w:color="auto" w:fill="FFFFFF"/>
+        </w:rPr>
+        <w:t xml:space="preserve"> from the complex waveforms produced by musical instruments, containing multiple frequencies that contribute to the perceived </w:t>
+      </w:r>
+      <w:r>
+        <w:rPr>
+          <w:shd w:val="clear" w:color="auto" w:fill="FFFFFF"/>
+        </w:rPr>
+        <w:t>colour</w:t>
+      </w:r>
+      <w:r>
+        <w:rPr>
+          <w:shd w:val="clear" w:color="auto" w:fill="FFFFFF"/>
+        </w:rPr>
+        <w:t xml:space="preserve"> of the sound.</w:t>
+      </w:r>
+      <w:r>
+        <w:rPr>
+          <w:shd w:val="clear" w:color="auto" w:fill="FFFFFF"/>
+        </w:rPr>
+        <w:t xml:space="preserve"> The brain is capable to identify the pitch but it is also able to differentiate the mixture of other frequencies in the signal. </w:t>
+      </w:r>
+      <w:r>
+        <w:rPr>
+          <w:shd w:val="clear" w:color="auto" w:fill="FFFFFF"/>
+        </w:rPr>
+        <w:t>The balance and interaction of these frequencies, particularly evident in the initial attack of a note, determine the distinctive timbre of each instrument or voice. Moreover, the text emphasizes the discerning ability of the human ear and brain to perceive subtle variations in timbre, enabling differentiation not only between instrument types but also between specific instruments or performers.</w:t>
+      </w:r>
+    </w:p>
+    <w:p>
+      <w:pPr>
+        <w:pStyle w:val="Heading3"/>
+      </w:pPr>
+      <w:r>
+        <w:rPr>
+          <w:shd w:val="clear" w:color="auto" w:fill="FFFFFF"/>
+        </w:rPr>
+        <w:t>Melody</w:t>
+      </w:r>
+    </w:p>
+    <w:p>
+      <w:r>
+        <w:t xml:space="preserve">(Schmidt-Jones, 2013) </w:t>
+      </w:r>
+      <w:r>
+        <w:rPr>
+          <w:shd w:val="clear" w:color="auto" w:fill="FFFFFF"/>
+        </w:rPr>
+        <w:t>highlight that the</w:t>
+      </w:r>
+      <w:r>
+        <w:t xml:space="preserve"> melody consist of</w:t>
+      </w:r>
+      <w:r>
+        <w:t xml:space="preserve"> </w:t>
+      </w:r>
+      <w:r>
+        <w:t xml:space="preserve">a sequence of notes with distinct pitch and duration that collectively form a cohesive musical line. Unlike mere successions of notes, a melody consists of those notes that prominently engage the listener's attention, delineating the primary musical theme. Additionally, the </w:t>
+      </w:r>
+      <w:r>
+        <w:t>author</w:t>
+      </w:r>
+      <w:r>
+        <w:t xml:space="preserve"> introduces terminology pertinent to discussions of melody, such as the melodic line representing the core sequence of notes and ornaments or embellishments, which enrich the melodic texture without altering its essential structure. the </w:t>
+      </w:r>
+      <w:r>
+        <w:t xml:space="preserve">book  </w:t>
+      </w:r>
+      <w:r>
+        <w:t>highlight</w:t>
+      </w:r>
+      <w:r>
+        <w:t xml:space="preserve">s the </w:t>
+      </w:r>
+      <w:r>
+        <w:t xml:space="preserve">nuanced aspects of melody, </w:t>
+      </w:r>
+      <w:r>
+        <w:t xml:space="preserve">and </w:t>
+      </w:r>
+      <w:r>
+        <w:t>its role as a central and captivating element within musical compositions.</w:t>
+      </w:r>
+      <w:r>
+        <w:t xml:space="preserve"> In the context of QBH in this project it is possible to see challenges around different ways of singing with less or more ornaments. It will be covered in next chapters more details about it.</w:t>
+      </w:r>
+    </w:p>
+    <w:p>
+      <w:pPr>
+        <w:pStyle w:val="Heading3"/>
+        <w:rPr>
+          <w:shd w:val="clear" w:color="auto" w:fill="FFFFFF"/>
+        </w:rPr>
+      </w:pPr>
+      <w:r>
+        <w:rPr>
+          <w:shd w:val="clear" w:color="auto" w:fill="FFFFFF"/>
+        </w:rPr>
+        <w:t>Melod</w:t>
+      </w:r>
+      <w:r>
+        <w:rPr>
+          <w:shd w:val="clear" w:color="auto" w:fill="FFFFFF"/>
+        </w:rPr>
+        <w:t>ic Motion</w:t>
+      </w:r>
+    </w:p>
+    <w:p>
+      <w:r>
+        <w:rPr>
+          <w:rFonts w:ascii="Segoe UI" w:hAnsi="Segoe UI" w:cs="Segoe UI"/>
+          <w:color w:val="0D0D0D"/>
+          <w:shd w:val="clear" w:color="auto" w:fill="FFFFFF"/>
+        </w:rPr>
+        <w:t>T</w:t>
+      </w:r>
+      <w:r>
+        <w:rPr>
+          <w:rFonts w:ascii="Segoe UI" w:hAnsi="Segoe UI" w:cs="Segoe UI"/>
+          <w:color w:val="0D0D0D"/>
+          <w:shd w:val="clear" w:color="auto" w:fill="FFFFFF"/>
+        </w:rPr>
+        <w:t>he concept of melodic motion</w:t>
+      </w:r>
+      <w:r>
+        <w:rPr>
+          <w:rFonts w:ascii="Segoe UI" w:hAnsi="Segoe UI" w:cs="Segoe UI"/>
+          <w:color w:val="0D0D0D"/>
+          <w:shd w:val="clear" w:color="auto" w:fill="FFFFFF"/>
+        </w:rPr>
+        <w:t xml:space="preserve"> is explained in </w:t>
+      </w:r>
+      <w:r>
+        <w:t>(Schmidt-Jones, 2013)</w:t>
+      </w:r>
+      <w:r>
+        <w:rPr>
+          <w:rFonts w:ascii="Segoe UI" w:hAnsi="Segoe UI" w:cs="Segoe UI"/>
+          <w:color w:val="0D0D0D"/>
+          <w:shd w:val="clear" w:color="auto" w:fill="FFFFFF"/>
+        </w:rPr>
+        <w:t>, delineating two primary forms: conjunct and disjunct. Conjunct motion characterizes a melody that ascends and descends gradually, with small pitch changes between successive notes, akin to step-wise or scalar motion. In contrast, disjunct motion describes a melody marked by rapid rises and falls, featuring large intervals between consecutive notes, often referred to as "leaps." The text also acknowledges that many melodies exhibit a blend of conjunct and disjunct motion, highlighting the dynamic interplay between these contrasting forms within musical compositions.</w:t>
+      </w:r>
+      <w:r>
+        <w:rPr>
+          <w:rFonts w:ascii="Segoe UI" w:hAnsi="Segoe UI" w:cs="Segoe UI"/>
+          <w:color w:val="0D0D0D"/>
+          <w:shd w:val="clear" w:color="auto" w:fill="FFFFFF"/>
+        </w:rPr>
+        <w:t xml:space="preserve"> The melody motion is the core concept used in the algorithms experimented in this project, due the fact that same melody in different pitch has the same relative motion. The humans can recognize as same melody two melodic lines with same motions but starting in different notes.</w:t>
+      </w:r>
+      <w:r>
+        <w:t xml:space="preserve"> It is an important characteristic in the melodical encoding explored in the next chapters.</w:t>
+      </w:r>
+    </w:p>
+    <w:p>
+      <w:pPr>
+        <w:pStyle w:val="Heading3"/>
+      </w:pPr>
+      <w:r>
+        <w:t>Harmony</w:t>
+      </w:r>
+    </w:p>
+    <w:p>
+      <w:r>
+        <w:t xml:space="preserve">In music harmony happens when multiple notes are executed simultaneously. It is important highlight that harmony is not necessarily </w:t>
+      </w:r>
+      <w:r>
+        <w:t>"harmonious"</w:t>
+      </w:r>
+      <w:r>
+        <w:t>, depending on the intention of the composer it might be dissonant. The definition itself only refers to simultaneous notes. In this project it will not be explored to much once the focus is the melody and its movements.</w:t>
+      </w:r>
+    </w:p>
+    <w:p>
+      <w:pPr>
+        <w:pStyle w:val="Heading3"/>
+      </w:pPr>
+      <w:r>
+        <w:t>Counterpoint</w:t>
+      </w:r>
+    </w:p>
+    <w:p>
+      <w:r>
+        <w:t xml:space="preserve">The counterpoint is when there are more than one melody played at the same time, making a particular type of harmony. The counterpoint might be executed by same or different instruments or </w:t>
+      </w:r>
+      <w:r>
+        <w:lastRenderedPageBreak/>
+        <w:t xml:space="preserve">voices. It made a particular strong impact in this project, it will be discussed in future chapters the challenges around songs with counterpoint. How to distinguish and compute what are each independent melody that is played simultaneously. </w:t>
+      </w:r>
+    </w:p>
+    <w:p>
+      <w:pPr>
+        <w:pStyle w:val="Heading3"/>
+      </w:pPr>
+      <w:r>
+        <w:t>Texture</w:t>
+      </w:r>
+    </w:p>
+    <w:p>
+      <w:pPr>
+        <w:rPr>
+          <w:rFonts w:ascii="Segoe UI" w:hAnsi="Segoe UI" w:cs="Segoe UI"/>
+          <w:color w:val="0D0D0D"/>
+          <w:shd w:val="clear" w:color="auto" w:fill="FFFFFF"/>
+        </w:rPr>
+      </w:pPr>
+      <w:r>
+        <w:t>(Schmidt-Jones, 2013)</w:t>
+      </w:r>
+      <w:r>
+        <w:t xml:space="preserve"> explains </w:t>
+      </w:r>
+      <w:r>
+        <w:rPr>
+          <w:rFonts w:ascii="Segoe UI" w:hAnsi="Segoe UI" w:cs="Segoe UI"/>
+          <w:color w:val="0D0D0D"/>
+          <w:shd w:val="clear" w:color="auto" w:fill="FFFFFF"/>
+        </w:rPr>
+        <w:t>musical texture</w:t>
+      </w:r>
+      <w:r>
+        <w:rPr>
+          <w:rFonts w:ascii="Segoe UI" w:hAnsi="Segoe UI" w:cs="Segoe UI"/>
+          <w:color w:val="0D0D0D"/>
+          <w:shd w:val="clear" w:color="auto" w:fill="FFFFFF"/>
+        </w:rPr>
+        <w:t xml:space="preserve"> referring</w:t>
+      </w:r>
+      <w:r>
+        <w:rPr>
+          <w:rFonts w:ascii="Segoe UI" w:hAnsi="Segoe UI" w:cs="Segoe UI"/>
+          <w:color w:val="0D0D0D"/>
+          <w:shd w:val="clear" w:color="auto" w:fill="FFFFFF"/>
+        </w:rPr>
+        <w:t xml:space="preserve"> to the density and complexity of elements within a piece of music at any given moment. Texture can be characterized as thick or thin, reflecting the presence of many or few layers of musical material. Various configurations contribute to texture, such as rhythm alone, a melody with chordal accompaniment, or multiple </w:t>
+      </w:r>
+      <w:r>
+        <w:rPr>
+          <w:rFonts w:ascii="Segoe UI" w:hAnsi="Segoe UI" w:cs="Segoe UI"/>
+          <w:color w:val="0D0D0D"/>
+          <w:shd w:val="clear" w:color="auto" w:fill="FFFFFF"/>
+        </w:rPr>
+        <w:t>interlaced</w:t>
+      </w:r>
+      <w:r>
+        <w:rPr>
+          <w:rFonts w:ascii="Segoe UI" w:hAnsi="Segoe UI" w:cs="Segoe UI"/>
+          <w:color w:val="0D0D0D"/>
+          <w:shd w:val="clear" w:color="auto" w:fill="FFFFFF"/>
+        </w:rPr>
+        <w:t xml:space="preserve"> </w:t>
+      </w:r>
+      <w:r>
+        <w:rPr>
+          <w:rFonts w:ascii="Segoe UI" w:hAnsi="Segoe UI" w:cs="Segoe UI"/>
+          <w:color w:val="0D0D0D"/>
+          <w:shd w:val="clear" w:color="auto" w:fill="FFFFFF"/>
+        </w:rPr>
+        <w:t xml:space="preserve">melodies. </w:t>
+      </w:r>
+      <w:r>
+        <w:rPr>
+          <w:rFonts w:ascii="Segoe UI" w:hAnsi="Segoe UI" w:cs="Segoe UI"/>
+          <w:color w:val="0D0D0D"/>
+          <w:shd w:val="clear" w:color="auto" w:fill="FFFFFF"/>
+        </w:rPr>
+        <w:t xml:space="preserve"> Understanding these terms can helps the musicians or audience appreciate deeper the musical structure. For this project this concept is useful to understand and give vocabulary to analyse the types of songs and how they perform with each type of algorithm and why. </w:t>
+      </w:r>
+    </w:p>
+    <w:p>
+      <w:pPr>
+        <w:pStyle w:val="Heading3"/>
+      </w:pPr>
+      <w:r>
+        <w:rPr>
+          <w:shd w:val="clear" w:color="auto" w:fill="FFFFFF"/>
+        </w:rPr>
+        <w:t>Types of Textures</w:t>
+      </w:r>
+    </w:p>
+    <w:p>
+      <w:pPr>
+        <w:rPr>
+          <w:rFonts w:ascii="Segoe UI" w:hAnsi="Segoe UI" w:cs="Segoe UI"/>
+          <w:color w:val="0D0D0D"/>
+          <w:shd w:val="clear" w:color="auto" w:fill="FFFFFF"/>
+        </w:rPr>
+      </w:pPr>
+      <w:r>
+        <w:rPr>
+          <w:b/>
+          <w:bCs/>
+        </w:rPr>
+        <w:t>Monophonic</w:t>
+      </w:r>
+      <w:r>
+        <w:rPr>
+          <w:b/>
+          <w:bCs/>
+        </w:rPr>
+        <w:t xml:space="preserve">: </w:t>
+      </w:r>
+      <w:r>
+        <w:rPr>
+          <w:rFonts w:ascii="Segoe UI" w:hAnsi="Segoe UI" w:cs="Segoe UI"/>
+          <w:color w:val="0D0D0D"/>
+          <w:shd w:val="clear" w:color="auto" w:fill="FFFFFF"/>
+        </w:rPr>
+        <w:t xml:space="preserve">is characterized by the presence of a single melodic line </w:t>
+      </w:r>
+      <w:r>
+        <w:rPr>
+          <w:rFonts w:ascii="Segoe UI" w:hAnsi="Segoe UI" w:cs="Segoe UI"/>
+          <w:color w:val="0D0D0D"/>
+          <w:shd w:val="clear" w:color="auto" w:fill="FFFFFF"/>
+        </w:rPr>
+        <w:t>without</w:t>
+      </w:r>
+      <w:r>
+        <w:rPr>
+          <w:rFonts w:ascii="Segoe UI" w:hAnsi="Segoe UI" w:cs="Segoe UI"/>
+          <w:color w:val="0D0D0D"/>
+          <w:shd w:val="clear" w:color="auto" w:fill="FFFFFF"/>
+        </w:rPr>
+        <w:t xml:space="preserve"> of any accompanying harmony or counterpoint. While rhythmic accompaniment may exist, it does not detract from the singular focus of the melodic line, which consists of distinct pitches. This simplicity of texture allows for a clear and unobstructed presentation of the melodic material, making monophonic music a historically significant and aesthetically distinct form of musical expression.</w:t>
+      </w:r>
+    </w:p>
+    <w:p>
+      <w:r>
+        <w:rPr>
+          <w:b/>
+          <w:bCs/>
+        </w:rPr>
+        <w:t>Homophonic</w:t>
+      </w:r>
+      <w:r>
+        <w:rPr>
+          <w:b/>
+          <w:bCs/>
+        </w:rPr>
+        <w:t xml:space="preserve">: </w:t>
+      </w:r>
+      <w:r>
+        <w:t>is characterized by a single clearly melodic line that naturally captures the listener's attention, while other parts provide accompaniment or harmonies. Informally, references to chords, accompaniment, or harmony are often associated with homophonic compositions.</w:t>
+      </w:r>
+      <w:r>
+        <w:t xml:space="preserve"> </w:t>
+      </w:r>
+      <w:r>
+        <w:t>These accompanying parts, while possessing their own melodic qualities, are distinguishable from the main melody by either sharing the same rhythm or serving primarily to fill in the chords or harmonies.</w:t>
+      </w:r>
+      <w:r>
+        <w:t xml:space="preserve"> </w:t>
+      </w:r>
+    </w:p>
+    <w:p>
+      <w:r>
+        <w:rPr>
+          <w:b/>
+          <w:bCs/>
+        </w:rPr>
+        <w:t>Polyphonic</w:t>
+      </w:r>
+      <w:r>
+        <w:rPr>
+          <w:b/>
+          <w:bCs/>
+        </w:rPr>
+        <w:t>:</w:t>
+      </w:r>
+      <w:r>
+        <w:t xml:space="preserve"> </w:t>
+      </w:r>
+      <w:r>
+        <w:t xml:space="preserve">is the type of texture characterized by multiple melodic lines at the same time. It is also called </w:t>
+      </w:r>
+      <w:r>
+        <w:t>polyphony, counterpoint, or contrapuntal music</w:t>
+      </w:r>
+      <w:r>
+        <w:t>. It can be executed by multiple instruments or  vocals mixing independent melodies, that together creates a musical experience.</w:t>
+      </w:r>
+    </w:p>
+    <w:p>
+      <w:r>
+        <w:rPr>
+          <w:b/>
+          <w:bCs/>
+        </w:rPr>
+        <w:t>H</w:t>
+      </w:r>
+      <w:r>
+        <w:rPr>
+          <w:b/>
+          <w:bCs/>
+        </w:rPr>
+        <w:t>eterophonic</w:t>
+      </w:r>
+      <w:r>
+        <w:rPr>
+          <w:b/>
+          <w:bCs/>
+        </w:rPr>
+        <w:t>:</w:t>
+      </w:r>
+      <w:r>
+        <w:rPr>
+          <w:b/>
+          <w:bCs/>
+        </w:rPr>
+        <w:t xml:space="preserve"> “</w:t>
+      </w:r>
+      <w:r>
+        <w:t>A heterophonic texture is rare in Western music. In heterophony, there is only one melody, but different variations of it are being sung or played at the same time.</w:t>
+      </w:r>
+      <w:r>
+        <w:t xml:space="preserve">”, </w:t>
+      </w:r>
+      <w:r>
+        <w:t>(Schmidt-Jones, 2013)</w:t>
+      </w:r>
+      <w:r>
+        <w:t>, It will not be covered in this project as the introduction already highlighted, the scope of this project is the Western Music.</w:t>
+      </w:r>
+    </w:p>
+    <w:p>
+      <w:r>
+        <w:t xml:space="preserve">In the book </w:t>
+      </w:r>
+      <w:r>
+        <w:t>(Schmidt-Jones, 2013)</w:t>
+      </w:r>
+      <w:r>
+        <w:t xml:space="preserve"> there are references for examples of song from each texture type</w:t>
+      </w:r>
+      <w:r>
+        <w:t>. Note</w:t>
+      </w:r>
+      <w:r>
+        <w:t xml:space="preserve"> that it is common the songs has multiple types of textures in the same song in different parts, so the examples are just guidance. </w:t>
+      </w:r>
+    </w:p>
+    <w:p/>
     <w:p>
       <w:pPr>
         <w:pStyle w:val="Heading3"/>
@@ -1423,7 +1984,6 @@
         <w:t>Dataset</w:t>
       </w:r>
     </w:p>
-    <w:p/>
     <w:p>
       <w:r>
         <w:t>The dataset for QBH might be a challenge to produce, it needs to be done with a carefully designed procedure, to avoid bias introduction. It has been found (</w:t>
@@ -1442,7 +2002,11 @@
       </w:r>
       <w:proofErr w:type="spellEnd"/>
       <w:r>
-        <w:t xml:space="preserve"> and Gómez., 2012) a database with 118 recordings of sung melodies, used in multiples studies from this Literature Review. It was built from 17 subjects, keeping a good gender balance and a wide level of music knowledge level, from zero to amateur musicians. They were presented with a list of songs, and they were free to pick the ones they knew and were asked to sing any part of the melody for recording. There was no restriction on time, or what part of the melody must be sung, they were free to sing with or without lyrics. They didn’t listen to the original song before recording it. All the records were made from a simple microphone from a laptop in order to simulate a realistic scenario for QBH. This dataset is robust given all the experimentation designs and the wide usage in academic research. </w:t>
+        <w:t xml:space="preserve"> and Gómez., 2012) a database with 118 recordings of sung melodies, used in multiples studies from this Literature Review. It was built from 17 subjects, keeping a good gender balance and a wide level of music knowledge level, from zero to amateur musicians. They were presented with a list of songs, and they were free to pick the ones they knew and were asked to sing any part of the melody for recording. </w:t>
+      </w:r>
+      <w:r>
+        <w:lastRenderedPageBreak/>
+        <w:t xml:space="preserve">There was no restriction on time, or what part of the melody must be sung, they were free to sing with or without lyrics. They didn’t listen to the original song before recording it. All the records were made from a simple microphone from a laptop in order to simulate a realistic scenario for QBH. This dataset is robust given all the experimentation designs and the wide usage in academic research. </w:t>
       </w:r>
     </w:p>
     <w:p>
@@ -2391,7 +2955,6 @@
   <w:style w:type="character" w:default="1" w:styleId="DefaultParagraphFont">
     <w:name w:val="Default Paragraph Font"/>
     <w:uiPriority w:val="1"/>
-    <w:semiHidden/>
     <w:unhideWhenUsed/>
   </w:style>
   <w:style w:type="table" w:default="1" w:styleId="TableNormal">

</xml_diff>